<commit_message>
created and tested team and league classes.
</commit_message>
<xml_diff>
--- a/2501_Lab07.docx
+++ b/2501_Lab07.docx
@@ -303,13 +303,13 @@
         <w:rPr>
           <w:lang w:val="en-US"/>
         </w:rPr>
-        <w:t>What attributes does a team have? Name, number of players, logo</w:t>
-      </w:r>
-      <w:r>
-        <w:rPr>
-          <w:lang w:val="en-US"/>
-        </w:rPr>
-        <w:t xml:space="preserve"> and mascot.</w:t>
+        <w:t xml:space="preserve">What attributes does a team have? Name, </w:t>
+      </w:r>
+      <w:r>
+        <w:rPr>
+          <w:lang w:val="en-US"/>
+        </w:rPr>
+        <w:t>players</w:t>
       </w:r>
     </w:p>
     <w:p>
@@ -357,7 +357,13 @@
         <w:rPr>
           <w:lang w:val="en-US"/>
         </w:rPr>
-        <w:t>Two. One with required fields and one with all attributes.</w:t>
+        <w:t>One with required fields</w:t>
+      </w:r>
+      <w:r>
+        <w:rPr>
+          <w:lang w:val="en-US"/>
+        </w:rPr>
+        <w:t>.</w:t>
       </w:r>
     </w:p>
     <w:p>
@@ -381,7 +387,13 @@
         <w:rPr>
           <w:lang w:val="en-US"/>
         </w:rPr>
-        <w:t>Valid name, valid number of players.</w:t>
+        <w:t>Valid name</w:t>
+      </w:r>
+      <w:r>
+        <w:rPr>
+          <w:lang w:val="en-US"/>
+        </w:rPr>
+        <w:t>.</w:t>
       </w:r>
     </w:p>
     <w:p>
@@ -809,8 +821,16 @@
     <w:p>
       <w:pPr>
         <w:spacing w:after="0"/>
-      </w:pPr>
-      <w:r>
+        <w:rPr>
+          <w:b/>
+          <w:bCs/>
+        </w:rPr>
+      </w:pPr>
+      <w:r>
+        <w:rPr>
+          <w:b/>
+          <w:bCs/>
+        </w:rPr>
         <w:t>Player Class</w:t>
       </w:r>
     </w:p>
@@ -1202,18 +1222,6 @@
     <w:p>
       <w:pPr>
         <w:numPr>
-          <w:ilvl w:val="1"/>
-          <w:numId w:val="6"/>
-        </w:numPr>
-        <w:spacing w:after="0"/>
-      </w:pPr>
-      <w:r>
-        <w:t>Other validations based on specific requirements.</w:t>
-      </w:r>
-    </w:p>
-    <w:p>
-      <w:pPr>
-        <w:numPr>
           <w:ilvl w:val="0"/>
           <w:numId w:val="6"/>
         </w:numPr>
@@ -1236,8 +1244,24 @@
           <w:b/>
           <w:bCs/>
         </w:rPr>
+        <w:t>run()</w:t>
+      </w:r>
+    </w:p>
+    <w:p>
+      <w:pPr>
+        <w:numPr>
+          <w:ilvl w:val="1"/>
+          <w:numId w:val="6"/>
+        </w:numPr>
+        <w:spacing w:after="0"/>
+      </w:pPr>
+      <w:r>
+        <w:rPr>
+          <w:b/>
+          <w:bCs/>
+        </w:rPr>
         <w:lastRenderedPageBreak/>
-        <w:t>run()</w:t>
+        <w:t>passBall()</w:t>
       </w:r>
     </w:p>
     <w:p>
@@ -1253,7 +1277,7 @@
           <w:b/>
           <w:bCs/>
         </w:rPr>
-        <w:t>passBall()</w:t>
+        <w:t>scoreGoal()</w:t>
       </w:r>
     </w:p>
     <w:p>
@@ -1269,7 +1293,7 @@
           <w:b/>
           <w:bCs/>
         </w:rPr>
-        <w:t>scoreGoal()</w:t>
+        <w:t>tacklePlayer()</w:t>
       </w:r>
     </w:p>
     <w:p>
@@ -1285,30 +1309,22 @@
           <w:b/>
           <w:bCs/>
         </w:rPr>
-        <w:t>tacklePlayer()</w:t>
-      </w:r>
-    </w:p>
-    <w:p>
-      <w:pPr>
-        <w:numPr>
-          <w:ilvl w:val="1"/>
-          <w:numId w:val="6"/>
-        </w:numPr>
-        <w:spacing w:after="0"/>
-      </w:pPr>
-      <w:r>
+        <w:t>assistGoal()</w:t>
+      </w:r>
+    </w:p>
+    <w:p>
+      <w:pPr>
+        <w:spacing w:after="0"/>
         <w:rPr>
           <w:b/>
           <w:bCs/>
         </w:rPr>
-        <w:t>assistGoal()</w:t>
-      </w:r>
-    </w:p>
-    <w:p>
-      <w:pPr>
-        <w:spacing w:after="0"/>
-      </w:pPr>
-      <w:r>
+      </w:pPr>
+      <w:r>
+        <w:rPr>
+          <w:b/>
+          <w:bCs/>
+        </w:rPr>
         <w:t>Team Class</w:t>
       </w:r>
     </w:p>
@@ -1345,31 +1361,7 @@
         <w:spacing w:after="0"/>
       </w:pPr>
       <w:r>
-        <w:t>Number of players</w:t>
-      </w:r>
-    </w:p>
-    <w:p>
-      <w:pPr>
-        <w:numPr>
-          <w:ilvl w:val="1"/>
-          <w:numId w:val="7"/>
-        </w:numPr>
-        <w:spacing w:after="0"/>
-      </w:pPr>
-      <w:r>
-        <w:t>Logo</w:t>
-      </w:r>
-    </w:p>
-    <w:p>
-      <w:pPr>
-        <w:numPr>
-          <w:ilvl w:val="1"/>
-          <w:numId w:val="7"/>
-        </w:numPr>
-        <w:spacing w:after="0"/>
-      </w:pPr>
-      <w:r>
-        <w:t>Mascot</w:t>
+        <w:t>List of players</w:t>
       </w:r>
     </w:p>
     <w:p>
@@ -1413,39 +1405,7 @@
           <w:b/>
           <w:bCs/>
         </w:rPr>
-        <w:t>int numberOfPlayers</w:t>
-      </w:r>
-    </w:p>
-    <w:p>
-      <w:pPr>
-        <w:numPr>
-          <w:ilvl w:val="1"/>
-          <w:numId w:val="7"/>
-        </w:numPr>
-        <w:spacing w:after="0"/>
-      </w:pPr>
-      <w:r>
-        <w:rPr>
-          <w:b/>
-          <w:bCs/>
-        </w:rPr>
-        <w:t>String logo</w:t>
-      </w:r>
-    </w:p>
-    <w:p>
-      <w:pPr>
-        <w:numPr>
-          <w:ilvl w:val="1"/>
-          <w:numId w:val="7"/>
-        </w:numPr>
-        <w:spacing w:after="0"/>
-      </w:pPr>
-      <w:r>
-        <w:rPr>
-          <w:b/>
-          <w:bCs/>
-        </w:rPr>
-        <w:t>String mascot</w:t>
+        <w:t>ArrayList players</w:t>
       </w:r>
     </w:p>
     <w:p>
@@ -1469,19 +1429,10 @@
         <w:spacing w:after="0"/>
       </w:pPr>
       <w:r>
-        <w:t>One with parameters for name and number of players.</w:t>
-      </w:r>
-    </w:p>
-    <w:p>
-      <w:pPr>
-        <w:numPr>
-          <w:ilvl w:val="1"/>
-          <w:numId w:val="7"/>
-        </w:numPr>
-        <w:spacing w:after="0"/>
-      </w:pPr>
-      <w:r>
-        <w:t>Another with additional parameters for logo and mascot.</w:t>
+        <w:t>One with parameters for name</w:t>
+      </w:r>
+      <w:r>
+        <w:t>.</w:t>
       </w:r>
     </w:p>
     <w:p>
@@ -1511,30 +1462,6 @@
     <w:p>
       <w:pPr>
         <w:numPr>
-          <w:ilvl w:val="1"/>
-          <w:numId w:val="7"/>
-        </w:numPr>
-        <w:spacing w:after="0"/>
-      </w:pPr>
-      <w:r>
-        <w:t>Valid number of players (positive integer).</w:t>
-      </w:r>
-    </w:p>
-    <w:p>
-      <w:pPr>
-        <w:numPr>
-          <w:ilvl w:val="1"/>
-          <w:numId w:val="7"/>
-        </w:numPr>
-        <w:spacing w:after="0"/>
-      </w:pPr>
-      <w:r>
-        <w:t>Other validations based on specific requirements.</w:t>
-      </w:r>
-    </w:p>
-    <w:p>
-      <w:pPr>
-        <w:numPr>
           <w:ilvl w:val="0"/>
           <w:numId w:val="7"/>
         </w:numPr>
@@ -1557,7 +1484,21 @@
           <w:b/>
           <w:bCs/>
         </w:rPr>
-        <w:t>transferPlayer(Player player)</w:t>
+        <w:t>transferPlayer(Player player</w:t>
+      </w:r>
+      <w:r>
+        <w:rPr>
+          <w:b/>
+          <w:bCs/>
+        </w:rPr>
+        <w:t>, Team otherTeam</w:t>
+      </w:r>
+      <w:r>
+        <w:rPr>
+          <w:b/>
+          <w:bCs/>
+        </w:rPr>
+        <w:t>)</w:t>
       </w:r>
     </w:p>
     <w:p>
@@ -1595,8 +1536,16 @@
     <w:p>
       <w:pPr>
         <w:spacing w:after="0"/>
-      </w:pPr>
-      <w:r>
+        <w:rPr>
+          <w:b/>
+          <w:bCs/>
+        </w:rPr>
+      </w:pPr>
+      <w:r>
+        <w:rPr>
+          <w:b/>
+          <w:bCs/>
+        </w:rPr>
         <w:t>League Class</w:t>
       </w:r>
     </w:p>
@@ -1633,7 +1582,7 @@
         <w:spacing w:after="0"/>
       </w:pPr>
       <w:r>
-        <w:t>Number of teams</w:t>
+        <w:t>List of teams</w:t>
       </w:r>
     </w:p>
     <w:p>
@@ -1729,7 +1678,13 @@
         <w:spacing w:after="0"/>
       </w:pPr>
       <w:r>
-        <w:t>One with parameters for name, number of teams, and category.</w:t>
+        <w:t>One with parameters for name</w:t>
+      </w:r>
+      <w:r>
+        <w:t xml:space="preserve"> </w:t>
+      </w:r>
+      <w:r>
+        <w:t>and category.</w:t>
       </w:r>
     </w:p>
     <w:p>
@@ -1765,31 +1720,7 @@
         <w:spacing w:after="0"/>
       </w:pPr>
       <w:r>
-        <w:t>Valid number of teams (positive integer).</w:t>
-      </w:r>
-    </w:p>
-    <w:p>
-      <w:pPr>
-        <w:numPr>
-          <w:ilvl w:val="1"/>
-          <w:numId w:val="8"/>
-        </w:numPr>
-        <w:spacing w:after="0"/>
-      </w:pPr>
-      <w:r>
         <w:t>Valid category (not null or empty).</w:t>
-      </w:r>
-    </w:p>
-    <w:p>
-      <w:pPr>
-        <w:numPr>
-          <w:ilvl w:val="1"/>
-          <w:numId w:val="8"/>
-        </w:numPr>
-        <w:spacing w:after="0"/>
-      </w:pPr>
-      <w:r>
-        <w:t>Other validations based on specific requirements.</w:t>
       </w:r>
     </w:p>
     <w:p>
@@ -1817,7 +1748,6 @@
           <w:b/>
           <w:bCs/>
         </w:rPr>
-        <w:lastRenderedPageBreak/>
         <w:t>addTeamToLeague(Team team)</w:t>
       </w:r>
     </w:p>

</xml_diff>